<commit_message>
more info on methodology and schedule
</commit_message>
<xml_diff>
--- a/Notes/Team Crocodile Brainstorming.docx
+++ b/Notes/Team Crocodile Brainstorming.docx
@@ -72,28 +72,7 @@
           <w:sz w:val="23"/>
           <w:szCs w:val="23"/>
         </w:rPr>
-        <w:t>The time and effort required to manually sort and classify images is significant and painstaking. The collection of field data and the processing of said data needs to be automated and streamlined in such a way that users can easily get the information the</w:t>
-      </w:r>
-      <w:r>
-        <w:rPr>
-          <w:sz w:val="23"/>
-          <w:szCs w:val="23"/>
-        </w:rPr>
-        <w:t>y require. Dr Client/UNE has provided a predictive model for the automatic classification of drop bears across their various camera trap deployments. The aim of this project is to deploy this model in a cloud-based</w:t>
-      </w:r>
-      <w:r>
-        <w:rPr>
-          <w:sz w:val="23"/>
-          <w:szCs w:val="23"/>
-        </w:rPr>
-        <w:t xml:space="preserve"> solution and to develop a means for users</w:t>
-      </w:r>
-      <w:r>
-        <w:rPr>
-          <w:sz w:val="23"/>
-          <w:szCs w:val="23"/>
-        </w:rPr>
-        <w:t xml:space="preserve"> to interact with the output prediction data.</w:t>
+        <w:t>The time and effort required to manually sort and classify images is significant and painstaking. The collection of field data and the processing of said data needs to be automated and streamlined in such a way that users can easily get the information they require. Dr Client/UNE has provided a predictive model for the automatic classification of drop bears across their various camera trap deployments. The aim of this project is to deploy this model in a cloud-based solution and to develop a means for users to interact with the output prediction data.</w:t>
       </w:r>
     </w:p>
     <w:p>
@@ -135,10 +114,7 @@
         </w:numPr>
       </w:pPr>
       <w:r>
-        <w:t>Provide a means for the automated classification of images (positive/negative sightings of drop be</w:t>
-      </w:r>
-      <w:r>
-        <w:t>ars).</w:t>
+        <w:t>Provide a means for the automated classification of images (positive/negative sightings of drop bears).</w:t>
       </w:r>
     </w:p>
     <w:p>
@@ -191,10 +167,7 @@
         </w:numPr>
       </w:pPr>
       <w:r>
-        <w:t>Deploy a Cloud based solution for running the client's machine learning mo</w:t>
-      </w:r>
-      <w:r>
-        <w:t>del on.</w:t>
+        <w:t>Deploy a Cloud based solution for running the client's machine learning model on.</w:t>
       </w:r>
     </w:p>
     <w:p>
@@ -205,10 +178,7 @@
         </w:numPr>
       </w:pPr>
       <w:r>
-        <w:t>Deploy a Cloud based database for storing the output from the client’s</w:t>
-      </w:r>
-      <w:r>
-        <w:t xml:space="preserve"> model.</w:t>
+        <w:t>Deploy a Cloud based database for storing the output from the client’s model.</w:t>
       </w:r>
     </w:p>
     <w:p>
@@ -241,10 +211,7 @@
         </w:numPr>
       </w:pPr>
       <w:r>
-        <w:t>Assump</w:t>
-      </w:r>
-      <w:r>
-        <w:t>tions and constraints to the project.</w:t>
+        <w:t>Assumptions and constraints to the project.</w:t>
       </w:r>
     </w:p>
     <w:p>
@@ -299,10 +266,7 @@
         </w:numPr>
       </w:pPr>
       <w:r>
-        <w:t>Dr Client - Main stakeholder for t</w:t>
-      </w:r>
-      <w:r>
-        <w:t>he project.</w:t>
+        <w:t>Dr Client - Main stakeholder for the project.</w:t>
       </w:r>
     </w:p>
     <w:p>
@@ -387,10 +351,7 @@
         <w:spacing w:before="60" w:after="60" w:line="360" w:lineRule="auto"/>
       </w:pPr>
       <w:r>
-        <w:t>Camera sends 3 images to the email address, the solution must then send these images to AWS and save some metadata, which will then be stored in a database and processed by the machine learning model for classification. Upon classification, the app/website</w:t>
-      </w:r>
-      <w:r>
-        <w:t xml:space="preserve"> is updated.</w:t>
+        <w:t>Camera sends 3 images to the email address, the solution must then send these images to AWS and save some metadata, which will then be stored in a database and processed by the machine learning model for classification. Upon classification, the app/website is updated.</w:t>
       </w:r>
     </w:p>
     <w:p/>
@@ -432,10 +393,7 @@
         </w:numPr>
       </w:pPr>
       <w:r>
-        <w:t>Phone application that runs on the latest iOS and Android build (cross platform)</w:t>
-      </w:r>
-      <w:r>
-        <w:t>.</w:t>
+        <w:t>Phone application that runs on the latest iOS and Android build (cross platform).</w:t>
       </w:r>
     </w:p>
     <w:p>
@@ -490,10 +448,7 @@
         </w:numPr>
       </w:pPr>
       <w:r>
-        <w:t>Full doc</w:t>
-      </w:r>
-      <w:r>
-        <w:t>umentation of all code and solutions.</w:t>
+        <w:t>Full documentation of all code and solutions.</w:t>
       </w:r>
     </w:p>
     <w:p>
@@ -517,10 +472,7 @@
         </w:numPr>
       </w:pPr>
       <w:r>
-        <w:t>A more detailed and in-depth</w:t>
-      </w:r>
-      <w:r>
-        <w:t xml:space="preserve"> explanation of how the major components will work and interact with each other.</w:t>
+        <w:t>A more detailed and in-depth explanation of how the major components will work and interact with each other.</w:t>
       </w:r>
     </w:p>
     <w:p>
@@ -531,10 +483,7 @@
         </w:numPr>
       </w:pPr>
       <w:r>
-        <w:t>Figures and/or diagrams that describe how the technical solution will wo</w:t>
-      </w:r>
-      <w:r>
-        <w:t>rk.</w:t>
+        <w:t>Figures and/or diagrams that describe how the technical solution will work.</w:t>
       </w:r>
     </w:p>
     <w:p>
@@ -584,7 +533,28 @@
         </w:numPr>
       </w:pPr>
       <w:r>
-        <w:t>Project built around Scrum development environment.</w:t>
+        <w:t>D</w:t>
+      </w:r>
+      <w:r>
+        <w:t>evelopment environment</w:t>
+      </w:r>
+      <w:r>
+        <w:t xml:space="preserve"> built </w:t>
+      </w:r>
+      <w:r>
+        <w:t xml:space="preserve">around </w:t>
+      </w:r>
+      <w:r>
+        <w:t>Agile or a subset of Agile (</w:t>
+      </w:r>
+      <w:r>
+        <w:t>Scrum</w:t>
+      </w:r>
+      <w:r>
+        <w:t>)</w:t>
+      </w:r>
+      <w:r>
+        <w:t>.</w:t>
       </w:r>
     </w:p>
     <w:p>
@@ -595,7 +565,37 @@
         </w:numPr>
       </w:pPr>
       <w:r>
+        <w:t xml:space="preserve">Agile works </w:t>
+      </w:r>
+      <w:proofErr w:type="gramStart"/>
+      <w:r>
+        <w:t>really well</w:t>
+      </w:r>
+      <w:proofErr w:type="gramEnd"/>
+      <w:r>
+        <w:t xml:space="preserve"> with small teams (like this project!).</w:t>
+      </w:r>
+    </w:p>
+    <w:p>
+      <w:pPr>
+        <w:numPr>
+          <w:ilvl w:val="0"/>
+          <w:numId w:val="6"/>
+        </w:numPr>
+      </w:pPr>
+      <w:r>
         <w:t>Diagram of our development process.</w:t>
+      </w:r>
+    </w:p>
+    <w:p>
+      <w:pPr>
+        <w:numPr>
+          <w:ilvl w:val="0"/>
+          <w:numId w:val="6"/>
+        </w:numPr>
+      </w:pPr>
+      <w:r>
+        <w:t>User Stories from Dr Client.</w:t>
       </w:r>
     </w:p>
     <w:p>
@@ -615,17 +615,6 @@
         </w:numPr>
       </w:pPr>
       <w:r>
-        <w:t>Software project manager.</w:t>
-      </w:r>
-    </w:p>
-    <w:p>
-      <w:pPr>
-        <w:numPr>
-          <w:ilvl w:val="0"/>
-          <w:numId w:val="8"/>
-        </w:numPr>
-      </w:pPr>
-      <w:r>
         <w:t>Human resources.</w:t>
       </w:r>
     </w:p>
@@ -682,9 +671,6 @@
         <w:br/>
       </w:r>
       <w:r>
-        <w:br/>
-      </w:r>
-      <w:r>
         <w:t>Development team member roles</w:t>
       </w:r>
     </w:p>
@@ -696,7 +682,7 @@
         </w:numPr>
       </w:pPr>
       <w:r>
-        <w:t>The SPM - overseer of the developers.</w:t>
+        <w:t>Heavily related to the Project Management roles in Agile.</w:t>
       </w:r>
     </w:p>
     <w:p>
@@ -706,27 +692,44 @@
           <w:numId w:val="2"/>
         </w:numPr>
       </w:pPr>
+      <w:r>
+        <w:t>Team Leader – Facilitates the development team’s organisation. Acts as an interface between the Team and external organisation (Dr Client).</w:t>
+      </w:r>
+    </w:p>
+    <w:p>
+      <w:pPr>
+        <w:numPr>
+          <w:ilvl w:val="0"/>
+          <w:numId w:val="2"/>
+        </w:numPr>
+      </w:pPr>
+      <w:r>
+        <w:t>Team members, these can include:</w:t>
+      </w:r>
+    </w:p>
+    <w:p>
+      <w:pPr>
+        <w:numPr>
+          <w:ilvl w:val="1"/>
+          <w:numId w:val="2"/>
+        </w:numPr>
+      </w:pPr>
       <w:proofErr w:type="spellStart"/>
       <w:r>
         <w:t>Mr</w:t>
       </w:r>
       <w:proofErr w:type="spellEnd"/>
       <w:r>
-        <w:t xml:space="preserve"> Web </w:t>
-      </w:r>
-      <w:bookmarkStart w:id="0" w:name="_GoBack"/>
-      <w:bookmarkEnd w:id="0"/>
-      <w:r>
-        <w:t>Guy - does all the website, app and database develop</w:t>
-      </w:r>
-      <w:r>
-        <w:t>ment</w:t>
-      </w:r>
-    </w:p>
-    <w:p>
-      <w:pPr>
-        <w:numPr>
-          <w:ilvl w:val="0"/>
+        <w:t xml:space="preserve"> Web Guy - does all the website, app and database development</w:t>
+      </w:r>
+      <w:r>
+        <w:t>.</w:t>
+      </w:r>
+    </w:p>
+    <w:p>
+      <w:pPr>
+        <w:numPr>
+          <w:ilvl w:val="1"/>
           <w:numId w:val="2"/>
         </w:numPr>
       </w:pPr>
@@ -737,6 +740,20 @@
       <w:proofErr w:type="spellEnd"/>
       <w:r>
         <w:t xml:space="preserve"> Cloud Guy - does all the Cloud-based coding and implementation of API</w:t>
+      </w:r>
+      <w:r>
+        <w:t>.</w:t>
+      </w:r>
+    </w:p>
+    <w:p>
+      <w:pPr>
+        <w:numPr>
+          <w:ilvl w:val="0"/>
+          <w:numId w:val="2"/>
+        </w:numPr>
+      </w:pPr>
+      <w:r>
+        <w:t>Customer/user – Dr Client. Essential to the team from the beginning. Defines what the project will deliver, user requirements and priorities. Provides continual explanations and feedback. Ideal for customer work with the team, in this case Dr Client will be working with us via milestones (every 3 months).</w:t>
       </w:r>
     </w:p>
     <w:p>
@@ -798,10 +815,7 @@
         </w:numPr>
       </w:pPr>
       <w:r>
-        <w:t>PostgreSQL</w:t>
-      </w:r>
-      <w:r>
-        <w:t xml:space="preserve"> for database management.</w:t>
+        <w:t>PostgreSQL for database management.</w:t>
       </w:r>
     </w:p>
     <w:p>
@@ -889,9 +903,104 @@
     </w:p>
     <w:p>
       <w:pPr>
+        <w:numPr>
+          <w:ilvl w:val="0"/>
+          <w:numId w:val="13"/>
+        </w:numPr>
+      </w:pPr>
+      <w:r>
+        <w:t>Example schedule:</w:t>
+      </w:r>
+    </w:p>
+    <w:p>
+      <w:pPr>
+        <w:numPr>
+          <w:ilvl w:val="1"/>
+          <w:numId w:val="13"/>
+        </w:numPr>
+      </w:pPr>
+      <w:r>
+        <w:rPr>
+          <w:b/>
+          <w:bCs/>
+        </w:rPr>
+        <w:t>Month 0-3</w:t>
+      </w:r>
+      <w:r>
+        <w:t>: Create and deploy the backend system. Including an AWS based database and the integration of the prediction model into the database and our project.</w:t>
+      </w:r>
+      <w:r>
+        <w:t xml:space="preserve"> Some form of API that pulls photos from the email accounts to the model instance on AWS.</w:t>
+      </w:r>
+    </w:p>
+    <w:p>
+      <w:pPr>
+        <w:numPr>
+          <w:ilvl w:val="1"/>
+          <w:numId w:val="13"/>
+        </w:numPr>
+      </w:pPr>
+      <w:r>
+        <w:rPr>
+          <w:b/>
+          <w:bCs/>
+        </w:rPr>
+        <w:t>Month 3-6</w:t>
+      </w:r>
+      <w:r>
+        <w:t>: Create website front-end and integration to our database and model. Allow a user to add an email and postcode to receive updates (emailing feature may not be fully implemented). Create a portal for researchers to sign up and query database.</w:t>
+      </w:r>
+    </w:p>
+    <w:p>
+      <w:pPr>
+        <w:numPr>
+          <w:ilvl w:val="1"/>
+          <w:numId w:val="13"/>
+        </w:numPr>
+      </w:pPr>
+      <w:r>
+        <w:rPr>
+          <w:b/>
+          <w:bCs/>
+        </w:rPr>
+        <w:t>Month 6-9</w:t>
+      </w:r>
+      <w:r>
+        <w:t>: Create apps for iOS and Android that allow push notifications. Complete any features of website that have not been completed.</w:t>
+      </w:r>
+    </w:p>
+    <w:p>
+      <w:pPr>
+        <w:numPr>
+          <w:ilvl w:val="1"/>
+          <w:numId w:val="13"/>
+        </w:numPr>
+      </w:pPr>
+      <w:r>
+        <w:rPr>
+          <w:b/>
+          <w:bCs/>
+        </w:rPr>
+        <w:t>Month 9-12</w:t>
+      </w:r>
+      <w:r>
+        <w:t xml:space="preserve">: Field test where all cameras will be </w:t>
+      </w:r>
+      <w:r>
+        <w:t>implemented,</w:t>
+      </w:r>
+      <w:r>
+        <w:t xml:space="preserve"> and system will run. Any issues and bugs to be ironed out.</w:t>
+      </w:r>
+    </w:p>
+    <w:p>
+      <w:pPr>
         <w:ind w:left="720"/>
       </w:pPr>
-      <w:r>
+      <w:bookmarkStart w:id="0" w:name="_GoBack"/>
+      <w:bookmarkEnd w:id="0"/>
+      <w:r>
+        <w:lastRenderedPageBreak/>
         <w:br/>
         <w:t>Must include component dependency relationships</w:t>
       </w:r>
@@ -904,10 +1013,7 @@
         </w:numPr>
       </w:pPr>
       <w:r>
-        <w:t>Some form of Gantt chart or network m</w:t>
-      </w:r>
-      <w:r>
-        <w:t>ap to demonstrate what components must be finished before another can begin.</w:t>
+        <w:t>Some form of Gantt chart or network map to demonstrate what components must be finished before another can begin.</w:t>
       </w:r>
     </w:p>
     <w:p>
@@ -987,10 +1093,7 @@
         </w:numPr>
       </w:pPr>
       <w:r>
-        <w:t>Prototype pro</w:t>
-      </w:r>
-      <w:r>
-        <w:t>of-of-concept so may not be required.</w:t>
+        <w:t>Prototype proof-of-concept so may not be required.</w:t>
       </w:r>
     </w:p>
     <w:p>
@@ -1019,16 +1122,6 @@
           <w:b/>
         </w:rPr>
       </w:pPr>
-      <w:r>
-        <w:rPr>
-          <w:b/>
-          <w:sz w:val="24"/>
-          <w:szCs w:val="24"/>
-        </w:rPr>
-        <w:lastRenderedPageBreak/>
-        <w:br/>
-        <w:t>Additional comments</w:t>
-      </w:r>
       <w:r>
         <w:rPr>
           <w:b/>
@@ -1036,6 +1129,15 @@
           <w:szCs w:val="24"/>
         </w:rPr>
         <w:br/>
+        <w:t>Additional comments</w:t>
+      </w:r>
+      <w:r>
+        <w:rPr>
+          <w:b/>
+          <w:sz w:val="24"/>
+          <w:szCs w:val="24"/>
+        </w:rPr>
+        <w:br/>
       </w:r>
     </w:p>
     <w:p>
@@ -1046,10 +1148,7 @@
         </w:numPr>
       </w:pPr>
       <w:r>
-        <w:t xml:space="preserve">Research TensorFlow and AWS to get a better understanding </w:t>
-      </w:r>
-      <w:r>
-        <w:t>of how these components can be linked together for the technical report.</w:t>
+        <w:t>Research TensorFlow and AWS to get a better understanding of how these components can be linked together for the technical report.</w:t>
       </w:r>
     </w:p>
     <w:p/>
@@ -1106,14 +1205,7 @@
             <w:color w:val="1155CC"/>
             <w:u w:val="single"/>
           </w:rPr>
-          <w:t>https://aws.amazon.com/getting-started/projects/setup-email-receivin</w:t>
-        </w:r>
-        <w:r>
-          <w:rPr>
-            <w:color w:val="1155CC"/>
-            <w:u w:val="single"/>
-          </w:rPr>
-          <w:t>g-pipeline/</w:t>
+          <w:t>https://aws.amazon.com/getting-started/projects/setup-email-receiving-pipeline/</w:t>
         </w:r>
       </w:hyperlink>
       <w:r>
@@ -1173,10 +1265,7 @@
       </w:r>
       <w:r>
         <w:br/>
-        <w:t>WTF do</w:t>
-      </w:r>
-      <w:r>
-        <w:t xml:space="preserve">es Methodology refer to: </w:t>
+        <w:t xml:space="preserve">WTF does Methodology refer to: </w:t>
       </w:r>
       <w:hyperlink r:id="rId10">
         <w:r>

</xml_diff>

<commit_message>
updated brainstorming doc, written project goals and scope in report
</commit_message>
<xml_diff>
--- a/Notes/Team Crocodile Brainstorming.docx
+++ b/Notes/Team Crocodile Brainstorming.docx
@@ -533,13 +533,7 @@
         </w:numPr>
       </w:pPr>
       <w:r>
-        <w:t>D</w:t>
-      </w:r>
-      <w:r>
-        <w:t>evelopment environment</w:t>
-      </w:r>
-      <w:r>
-        <w:t xml:space="preserve"> built </w:t>
+        <w:t xml:space="preserve">Development environment built </w:t>
       </w:r>
       <w:r>
         <w:t xml:space="preserve">around </w:t>
@@ -984,21 +978,13 @@
         <w:t>Month 9-12</w:t>
       </w:r>
       <w:r>
-        <w:t xml:space="preserve">: Field test where all cameras will be </w:t>
-      </w:r>
-      <w:r>
-        <w:t>implemented,</w:t>
-      </w:r>
-      <w:r>
-        <w:t xml:space="preserve"> and system will run. Any issues and bugs to be ironed out.</w:t>
+        <w:t>: Field test where all cameras will be implemented, and system will run. Any issues and bugs to be ironed out.</w:t>
       </w:r>
     </w:p>
     <w:p>
       <w:pPr>
         <w:ind w:left="720"/>
       </w:pPr>
-      <w:bookmarkStart w:id="0" w:name="_GoBack"/>
-      <w:bookmarkEnd w:id="0"/>
       <w:r>
         <w:lastRenderedPageBreak/>
         <w:br/>
@@ -1150,6 +1136,85 @@
       <w:r>
         <w:t>Research TensorFlow and AWS to get a better understanding of how these components can be linked together for the technical report.</w:t>
       </w:r>
+      <w:r>
+        <w:br/>
+      </w:r>
+    </w:p>
+    <w:p>
+      <w:pPr>
+        <w:numPr>
+          <w:ilvl w:val="0"/>
+          <w:numId w:val="20"/>
+        </w:numPr>
+      </w:pPr>
+      <w:r>
+        <w:t>Detailed goals/scope:</w:t>
+      </w:r>
+      <w:r>
+        <w:br/>
+      </w:r>
+      <w:r>
+        <w:br/>
+      </w:r>
+      <w:r>
+        <w:t>Develop a Cloud-based API using AWS to retrieve raw data (the images, and timestamp) from each camera trap email address and hand over to the TensorFlow machine learning model for classification.</w:t>
+      </w:r>
+    </w:p>
+    <w:p>
+      <w:pPr>
+        <w:ind w:left="720"/>
+      </w:pPr>
+    </w:p>
+    <w:p>
+      <w:pPr>
+        <w:ind w:left="720"/>
+      </w:pPr>
+      <w:r>
+        <w:t>Develop a separate API that retrieves classification and confidence level output from the TensorFlow machine learning model and store the information, along with the image and metadata, in an SQL Cloud-based database using AWS.</w:t>
+      </w:r>
+    </w:p>
+    <w:p>
+      <w:pPr>
+        <w:ind w:left="720"/>
+      </w:pPr>
+    </w:p>
+    <w:p>
+      <w:pPr>
+        <w:ind w:left="720"/>
+      </w:pPr>
+      <w:r>
+        <w:t xml:space="preserve">Develop a two-facing website catering to the general public and researchers. The general public will be able to input a postcode and receive back the number of dropbear sightings within a specific radius, as well as offer notifications via email by </w:t>
+      </w:r>
+      <w:proofErr w:type="spellStart"/>
+      <w:r>
+        <w:t>utilising</w:t>
+      </w:r>
+      <w:proofErr w:type="spellEnd"/>
+      <w:r>
+        <w:t xml:space="preserve"> a public user’s email address and postcode. For researchers, the website will be invite-only in which researcher must fill in a web-form that is manually verified. </w:t>
+      </w:r>
+      <w:bookmarkStart w:id="0" w:name="_Hlk40412015"/>
+      <w:bookmarkStart w:id="1" w:name="_GoBack"/>
+      <w:r>
+        <w:t>Once access has been granted, researchers will be able to find information on dropbear sightings using various sorting and search options (GPS location of the camera trap, sighting time, classification and the confidence level).</w:t>
+      </w:r>
+      <w:bookmarkEnd w:id="0"/>
+      <w:bookmarkEnd w:id="1"/>
+      <w:r>
+        <w:br/>
+      </w:r>
+      <w:r>
+        <w:br/>
+      </w:r>
+      <w:r>
+        <w:lastRenderedPageBreak/>
+        <w:t>Develop a mobile phone application for Android and Apple iOS. The application will be cross platform and provide an identical experience for both platform users. It will work identical to the website; however, it will offer phone alerts rather than email alerts.</w:t>
+      </w:r>
+    </w:p>
+    <w:p>
+      <w:pPr>
+        <w:ind w:left="720"/>
+      </w:pPr>
     </w:p>
     <w:p/>
     <w:p/>
@@ -4130,7 +4195,6 @@
   <w:style w:type="character" w:default="1" w:styleId="DefaultParagraphFont">
     <w:name w:val="Default Paragraph Font"/>
     <w:uiPriority w:val="1"/>
-    <w:semiHidden/>
     <w:unhideWhenUsed/>
   </w:style>
   <w:style w:type="table" w:default="1" w:styleId="TableNormal">

</xml_diff>

<commit_message>
Introduction - All team parts added
</commit_message>
<xml_diff>
--- a/Notes/Team Crocodile Brainstorming.docx
+++ b/Notes/Team Crocodile Brainstorming.docx
@@ -260,52 +260,90 @@
     </w:p>
     <w:p>
       <w:pPr>
-        <w:numPr>
-          <w:ilvl w:val="0"/>
-          <w:numId w:val="11"/>
-        </w:numPr>
-      </w:pPr>
-      <w:r>
-        <w:t>Dr Client - Main stakeholder for the project.</w:t>
-      </w:r>
-    </w:p>
-    <w:p>
-      <w:pPr>
-        <w:numPr>
-          <w:ilvl w:val="0"/>
-          <w:numId w:val="11"/>
-        </w:numPr>
-      </w:pPr>
-      <w:r>
-        <w:t>The SPM.</w:t>
-      </w:r>
-    </w:p>
-    <w:p>
-      <w:pPr>
-        <w:numPr>
-          <w:ilvl w:val="0"/>
-          <w:numId w:val="11"/>
-        </w:numPr>
-      </w:pPr>
-      <w:r>
-        <w:t>Developers.</w:t>
-      </w:r>
-    </w:p>
-    <w:p>
-      <w:pPr>
-        <w:numPr>
-          <w:ilvl w:val="0"/>
-          <w:numId w:val="11"/>
-        </w:numPr>
-      </w:pPr>
-      <w:r>
-        <w:t>The 5 test users.</w:t>
-      </w:r>
-    </w:p>
-    <w:p>
-      <w:pPr>
-        <w:ind w:left="720"/>
-      </w:pPr>
+        <w:pStyle w:val="ListParagraph"/>
+        <w:numPr>
+          <w:ilvl w:val="0"/>
+          <w:numId w:val="21"/>
+        </w:numPr>
+      </w:pPr>
+      <w:r>
+        <w:t>Dr Client</w:t>
+      </w:r>
+    </w:p>
+    <w:p>
+      <w:pPr>
+        <w:pStyle w:val="ListParagraph"/>
+        <w:numPr>
+          <w:ilvl w:val="0"/>
+          <w:numId w:val="21"/>
+        </w:numPr>
+      </w:pPr>
+      <w:r>
+        <w:t>University of New England</w:t>
+      </w:r>
+    </w:p>
+    <w:p>
+      <w:pPr>
+        <w:pStyle w:val="ListParagraph"/>
+        <w:numPr>
+          <w:ilvl w:val="0"/>
+          <w:numId w:val="21"/>
+        </w:numPr>
+      </w:pPr>
+      <w:r>
+        <w:t>State and Federal level project funders</w:t>
+      </w:r>
+    </w:p>
+    <w:p>
+      <w:pPr>
+        <w:pStyle w:val="ListParagraph"/>
+        <w:numPr>
+          <w:ilvl w:val="0"/>
+          <w:numId w:val="21"/>
+        </w:numPr>
+      </w:pPr>
+      <w:r>
+        <w:t>Drop Bear Protection Society of Australia</w:t>
+      </w:r>
+      <w:bookmarkStart w:id="0" w:name="_GoBack"/>
+      <w:bookmarkEnd w:id="0"/>
+    </w:p>
+    <w:p>
+      <w:pPr>
+        <w:pStyle w:val="ListParagraph"/>
+        <w:numPr>
+          <w:ilvl w:val="0"/>
+          <w:numId w:val="21"/>
+        </w:numPr>
+      </w:pPr>
+      <w:r>
+        <w:lastRenderedPageBreak/>
+        <w:t>Software Project Manager</w:t>
+      </w:r>
+    </w:p>
+    <w:p>
+      <w:pPr>
+        <w:pStyle w:val="ListParagraph"/>
+        <w:numPr>
+          <w:ilvl w:val="0"/>
+          <w:numId w:val="21"/>
+        </w:numPr>
+      </w:pPr>
+      <w:r>
+        <w:t>Developers</w:t>
+      </w:r>
+    </w:p>
+    <w:p>
+      <w:pPr>
+        <w:pStyle w:val="ListParagraph"/>
+        <w:numPr>
+          <w:ilvl w:val="0"/>
+          <w:numId w:val="21"/>
+        </w:numPr>
+      </w:pPr>
+      <w:r>
+        <w:t>5 test users</w:t>
+      </w:r>
     </w:p>
     <w:p>
       <w:pPr>
@@ -653,6 +691,7 @@
         </w:numPr>
       </w:pPr>
       <w:r>
+        <w:lastRenderedPageBreak/>
         <w:t>A table that allocates funding to required resources.</w:t>
       </w:r>
     </w:p>
@@ -661,7 +700,6 @@
         <w:ind w:left="720"/>
       </w:pPr>
       <w:r>
-        <w:lastRenderedPageBreak/>
         <w:br/>
       </w:r>
       <w:r>
@@ -918,6 +956,13 @@
           <w:b/>
           <w:bCs/>
         </w:rPr>
+        <w:t xml:space="preserve">Phase 1 - </w:t>
+      </w:r>
+      <w:r>
+        <w:rPr>
+          <w:b/>
+          <w:bCs/>
+        </w:rPr>
         <w:t>Month 0-3</w:t>
       </w:r>
       <w:r>
@@ -934,6 +979,13 @@
           <w:numId w:val="13"/>
         </w:numPr>
       </w:pPr>
+      <w:r>
+        <w:rPr>
+          <w:b/>
+          <w:bCs/>
+        </w:rPr>
+        <w:t xml:space="preserve">Phase 2 - </w:t>
+      </w:r>
       <w:r>
         <w:rPr>
           <w:b/>
@@ -957,6 +1009,13 @@
           <w:b/>
           <w:bCs/>
         </w:rPr>
+        <w:t xml:space="preserve">Phase 3 - </w:t>
+      </w:r>
+      <w:r>
+        <w:rPr>
+          <w:b/>
+          <w:bCs/>
+        </w:rPr>
         <w:t>Month 6-9</w:t>
       </w:r>
       <w:r>
@@ -970,6 +1029,14 @@
           <w:numId w:val="13"/>
         </w:numPr>
       </w:pPr>
+      <w:r>
+        <w:rPr>
+          <w:b/>
+          <w:bCs/>
+        </w:rPr>
+        <w:lastRenderedPageBreak/>
+        <w:t xml:space="preserve">Phase 4 - </w:t>
+      </w:r>
       <w:r>
         <w:rPr>
           <w:b/>
@@ -986,7 +1053,6 @@
         <w:ind w:left="720"/>
       </w:pPr>
       <w:r>
-        <w:lastRenderedPageBreak/>
         <w:br/>
         <w:t>Must include component dependency relationships</w:t>
       </w:r>
@@ -1155,8 +1221,6 @@
       </w:r>
       <w:r>
         <w:br/>
-      </w:r>
-      <w:r>
         <w:t>Develop a Cloud-based API using AWS to retrieve raw data (the images, and timestamp) from each camera trap email address and hand over to the TensorFlow machine learning model for classification.</w:t>
       </w:r>
     </w:p>
@@ -1193,21 +1257,20 @@
       <w:r>
         <w:t xml:space="preserve"> a public user’s email address and postcode. For researchers, the website will be invite-only in which researcher must fill in a web-form that is manually verified. </w:t>
       </w:r>
-      <w:bookmarkStart w:id="0" w:name="_Hlk40412015"/>
-      <w:bookmarkStart w:id="1" w:name="_GoBack"/>
-      <w:r>
-        <w:t>Once access has been granted, researchers will be able to find information on dropbear sightings using various sorting and search options (GPS location of the camera trap, sighting time, classification and the confidence level).</w:t>
-      </w:r>
-      <w:bookmarkEnd w:id="0"/>
+      <w:bookmarkStart w:id="1" w:name="_Hlk40412015"/>
+      <w:r>
+        <w:t xml:space="preserve">Once access has been granted, researchers will be able to find information on dropbear sightings using various sorting and search options (GPS location of the camera trap, sighting time, </w:t>
+      </w:r>
+      <w:r>
+        <w:lastRenderedPageBreak/>
+        <w:t>classification and the confidence level).</w:t>
+      </w:r>
       <w:bookmarkEnd w:id="1"/>
       <w:r>
         <w:br/>
       </w:r>
       <w:r>
         <w:br/>
-      </w:r>
-      <w:r>
-        <w:lastRenderedPageBreak/>
         <w:t>Develop a mobile phone application for Android and Apple iOS. The application will be cross platform and provide an identical experience for both platform users. It will work identical to the website; however, it will offer phone alerts rather than email alerts.</w:t>
       </w:r>
     </w:p>
@@ -1809,6 +1872,119 @@
     </w:lvl>
   </w:abstractNum>
   <w:abstractNum w:abstractNumId="4" w15:restartNumberingAfterBreak="0">
+    <w:nsid w:val="24115053"/>
+    <w:multiLevelType w:val="hybridMultilevel"/>
+    <w:tmpl w:val="946EC476"/>
+    <w:lvl w:ilvl="0" w:tplc="0C090001">
+      <w:start w:val="1"/>
+      <w:numFmt w:val="bullet"/>
+      <w:lvlText w:val=""/>
+      <w:lvlJc w:val="left"/>
+      <w:pPr>
+        <w:ind w:left="1440" w:hanging="360"/>
+      </w:pPr>
+      <w:rPr>
+        <w:rFonts w:ascii="Symbol" w:hAnsi="Symbol" w:hint="default"/>
+      </w:rPr>
+    </w:lvl>
+    <w:lvl w:ilvl="1" w:tplc="0C090003" w:tentative="1">
+      <w:start w:val="1"/>
+      <w:numFmt w:val="bullet"/>
+      <w:lvlText w:val="o"/>
+      <w:lvlJc w:val="left"/>
+      <w:pPr>
+        <w:ind w:left="2160" w:hanging="360"/>
+      </w:pPr>
+      <w:rPr>
+        <w:rFonts w:ascii="Courier New" w:hAnsi="Courier New" w:cs="Courier New" w:hint="default"/>
+      </w:rPr>
+    </w:lvl>
+    <w:lvl w:ilvl="2" w:tplc="0C090005" w:tentative="1">
+      <w:start w:val="1"/>
+      <w:numFmt w:val="bullet"/>
+      <w:lvlText w:val=""/>
+      <w:lvlJc w:val="left"/>
+      <w:pPr>
+        <w:ind w:left="2880" w:hanging="360"/>
+      </w:pPr>
+      <w:rPr>
+        <w:rFonts w:ascii="Wingdings" w:hAnsi="Wingdings" w:hint="default"/>
+      </w:rPr>
+    </w:lvl>
+    <w:lvl w:ilvl="3" w:tplc="0C090001" w:tentative="1">
+      <w:start w:val="1"/>
+      <w:numFmt w:val="bullet"/>
+      <w:lvlText w:val=""/>
+      <w:lvlJc w:val="left"/>
+      <w:pPr>
+        <w:ind w:left="3600" w:hanging="360"/>
+      </w:pPr>
+      <w:rPr>
+        <w:rFonts w:ascii="Symbol" w:hAnsi="Symbol" w:hint="default"/>
+      </w:rPr>
+    </w:lvl>
+    <w:lvl w:ilvl="4" w:tplc="0C090003" w:tentative="1">
+      <w:start w:val="1"/>
+      <w:numFmt w:val="bullet"/>
+      <w:lvlText w:val="o"/>
+      <w:lvlJc w:val="left"/>
+      <w:pPr>
+        <w:ind w:left="4320" w:hanging="360"/>
+      </w:pPr>
+      <w:rPr>
+        <w:rFonts w:ascii="Courier New" w:hAnsi="Courier New" w:cs="Courier New" w:hint="default"/>
+      </w:rPr>
+    </w:lvl>
+    <w:lvl w:ilvl="5" w:tplc="0C090005" w:tentative="1">
+      <w:start w:val="1"/>
+      <w:numFmt w:val="bullet"/>
+      <w:lvlText w:val=""/>
+      <w:lvlJc w:val="left"/>
+      <w:pPr>
+        <w:ind w:left="5040" w:hanging="360"/>
+      </w:pPr>
+      <w:rPr>
+        <w:rFonts w:ascii="Wingdings" w:hAnsi="Wingdings" w:hint="default"/>
+      </w:rPr>
+    </w:lvl>
+    <w:lvl w:ilvl="6" w:tplc="0C090001" w:tentative="1">
+      <w:start w:val="1"/>
+      <w:numFmt w:val="bullet"/>
+      <w:lvlText w:val=""/>
+      <w:lvlJc w:val="left"/>
+      <w:pPr>
+        <w:ind w:left="5760" w:hanging="360"/>
+      </w:pPr>
+      <w:rPr>
+        <w:rFonts w:ascii="Symbol" w:hAnsi="Symbol" w:hint="default"/>
+      </w:rPr>
+    </w:lvl>
+    <w:lvl w:ilvl="7" w:tplc="0C090003" w:tentative="1">
+      <w:start w:val="1"/>
+      <w:numFmt w:val="bullet"/>
+      <w:lvlText w:val="o"/>
+      <w:lvlJc w:val="left"/>
+      <w:pPr>
+        <w:ind w:left="6480" w:hanging="360"/>
+      </w:pPr>
+      <w:rPr>
+        <w:rFonts w:ascii="Courier New" w:hAnsi="Courier New" w:cs="Courier New" w:hint="default"/>
+      </w:rPr>
+    </w:lvl>
+    <w:lvl w:ilvl="8" w:tplc="0C090005" w:tentative="1">
+      <w:start w:val="1"/>
+      <w:numFmt w:val="bullet"/>
+      <w:lvlText w:val=""/>
+      <w:lvlJc w:val="left"/>
+      <w:pPr>
+        <w:ind w:left="7200" w:hanging="360"/>
+      </w:pPr>
+      <w:rPr>
+        <w:rFonts w:ascii="Wingdings" w:hAnsi="Wingdings" w:hint="default"/>
+      </w:rPr>
+    </w:lvl>
+  </w:abstractNum>
+  <w:abstractNum w:abstractNumId="5" w15:restartNumberingAfterBreak="0">
     <w:nsid w:val="273B2F58"/>
     <w:multiLevelType w:val="multilevel"/>
     <w:tmpl w:val="0B2CE68E"/>
@@ -1921,7 +2097,7 @@
       </w:rPr>
     </w:lvl>
   </w:abstractNum>
-  <w:abstractNum w:abstractNumId="5" w15:restartNumberingAfterBreak="0">
+  <w:abstractNum w:abstractNumId="6" w15:restartNumberingAfterBreak="0">
     <w:nsid w:val="28AF0CD4"/>
     <w:multiLevelType w:val="multilevel"/>
     <w:tmpl w:val="BA0ACBE8"/>
@@ -2034,7 +2210,7 @@
       </w:rPr>
     </w:lvl>
   </w:abstractNum>
-  <w:abstractNum w:abstractNumId="6" w15:restartNumberingAfterBreak="0">
+  <w:abstractNum w:abstractNumId="7" w15:restartNumberingAfterBreak="0">
     <w:nsid w:val="2EF24339"/>
     <w:multiLevelType w:val="multilevel"/>
     <w:tmpl w:val="318663D4"/>
@@ -2147,7 +2323,7 @@
       </w:rPr>
     </w:lvl>
   </w:abstractNum>
-  <w:abstractNum w:abstractNumId="7" w15:restartNumberingAfterBreak="0">
+  <w:abstractNum w:abstractNumId="8" w15:restartNumberingAfterBreak="0">
     <w:nsid w:val="30170C01"/>
     <w:multiLevelType w:val="multilevel"/>
     <w:tmpl w:val="810C2B50"/>
@@ -2260,7 +2436,7 @@
       </w:rPr>
     </w:lvl>
   </w:abstractNum>
-  <w:abstractNum w:abstractNumId="8" w15:restartNumberingAfterBreak="0">
+  <w:abstractNum w:abstractNumId="9" w15:restartNumberingAfterBreak="0">
     <w:nsid w:val="33BA2BB7"/>
     <w:multiLevelType w:val="multilevel"/>
     <w:tmpl w:val="7F7AFD54"/>
@@ -2373,7 +2549,7 @@
       </w:rPr>
     </w:lvl>
   </w:abstractNum>
-  <w:abstractNum w:abstractNumId="9" w15:restartNumberingAfterBreak="0">
+  <w:abstractNum w:abstractNumId="10" w15:restartNumberingAfterBreak="0">
     <w:nsid w:val="3C096C67"/>
     <w:multiLevelType w:val="multilevel"/>
     <w:tmpl w:val="12023420"/>
@@ -2486,7 +2662,7 @@
       </w:rPr>
     </w:lvl>
   </w:abstractNum>
-  <w:abstractNum w:abstractNumId="10" w15:restartNumberingAfterBreak="0">
+  <w:abstractNum w:abstractNumId="11" w15:restartNumberingAfterBreak="0">
     <w:nsid w:val="3F4E5F34"/>
     <w:multiLevelType w:val="multilevel"/>
     <w:tmpl w:val="14B60120"/>
@@ -2599,7 +2775,7 @@
       </w:rPr>
     </w:lvl>
   </w:abstractNum>
-  <w:abstractNum w:abstractNumId="11" w15:restartNumberingAfterBreak="0">
+  <w:abstractNum w:abstractNumId="12" w15:restartNumberingAfterBreak="0">
     <w:nsid w:val="460456D2"/>
     <w:multiLevelType w:val="multilevel"/>
     <w:tmpl w:val="12C42F80"/>
@@ -2712,7 +2888,7 @@
       </w:rPr>
     </w:lvl>
   </w:abstractNum>
-  <w:abstractNum w:abstractNumId="12" w15:restartNumberingAfterBreak="0">
+  <w:abstractNum w:abstractNumId="13" w15:restartNumberingAfterBreak="0">
     <w:nsid w:val="4B3454CB"/>
     <w:multiLevelType w:val="multilevel"/>
     <w:tmpl w:val="53F08F2E"/>
@@ -2825,7 +3001,7 @@
       </w:rPr>
     </w:lvl>
   </w:abstractNum>
-  <w:abstractNum w:abstractNumId="13" w15:restartNumberingAfterBreak="0">
+  <w:abstractNum w:abstractNumId="14" w15:restartNumberingAfterBreak="0">
     <w:nsid w:val="5E146EA0"/>
     <w:multiLevelType w:val="multilevel"/>
     <w:tmpl w:val="7024880C"/>
@@ -2938,7 +3114,7 @@
       </w:rPr>
     </w:lvl>
   </w:abstractNum>
-  <w:abstractNum w:abstractNumId="14" w15:restartNumberingAfterBreak="0">
+  <w:abstractNum w:abstractNumId="15" w15:restartNumberingAfterBreak="0">
     <w:nsid w:val="5F0D401C"/>
     <w:multiLevelType w:val="multilevel"/>
     <w:tmpl w:val="83048EC4"/>
@@ -3051,7 +3227,7 @@
       </w:rPr>
     </w:lvl>
   </w:abstractNum>
-  <w:abstractNum w:abstractNumId="15" w15:restartNumberingAfterBreak="0">
+  <w:abstractNum w:abstractNumId="16" w15:restartNumberingAfterBreak="0">
     <w:nsid w:val="6A26087D"/>
     <w:multiLevelType w:val="multilevel"/>
     <w:tmpl w:val="838AE506"/>
@@ -3164,7 +3340,7 @@
       </w:rPr>
     </w:lvl>
   </w:abstractNum>
-  <w:abstractNum w:abstractNumId="16" w15:restartNumberingAfterBreak="0">
+  <w:abstractNum w:abstractNumId="17" w15:restartNumberingAfterBreak="0">
     <w:nsid w:val="73A8564E"/>
     <w:multiLevelType w:val="multilevel"/>
     <w:tmpl w:val="52223E0A"/>
@@ -3277,7 +3453,7 @@
       </w:rPr>
     </w:lvl>
   </w:abstractNum>
-  <w:abstractNum w:abstractNumId="17" w15:restartNumberingAfterBreak="0">
+  <w:abstractNum w:abstractNumId="18" w15:restartNumberingAfterBreak="0">
     <w:nsid w:val="740945A3"/>
     <w:multiLevelType w:val="multilevel"/>
     <w:tmpl w:val="930C9CE0"/>
@@ -3390,7 +3566,7 @@
       </w:rPr>
     </w:lvl>
   </w:abstractNum>
-  <w:abstractNum w:abstractNumId="18" w15:restartNumberingAfterBreak="0">
+  <w:abstractNum w:abstractNumId="19" w15:restartNumberingAfterBreak="0">
     <w:nsid w:val="7A915ABD"/>
     <w:multiLevelType w:val="multilevel"/>
     <w:tmpl w:val="85B87A84"/>
@@ -3503,7 +3679,7 @@
       </w:rPr>
     </w:lvl>
   </w:abstractNum>
-  <w:abstractNum w:abstractNumId="19" w15:restartNumberingAfterBreak="0">
+  <w:abstractNum w:abstractNumId="20" w15:restartNumberingAfterBreak="0">
     <w:nsid w:val="7B843719"/>
     <w:multiLevelType w:val="multilevel"/>
     <w:tmpl w:val="F628E75A"/>
@@ -3617,19 +3793,19 @@
     </w:lvl>
   </w:abstractNum>
   <w:num w:numId="1">
+    <w:abstractNumId w:val="8"/>
+  </w:num>
+  <w:num w:numId="2">
+    <w:abstractNumId w:val="18"/>
+  </w:num>
+  <w:num w:numId="3">
+    <w:abstractNumId w:val="17"/>
+  </w:num>
+  <w:num w:numId="4">
     <w:abstractNumId w:val="7"/>
   </w:num>
-  <w:num w:numId="2">
-    <w:abstractNumId w:val="17"/>
-  </w:num>
-  <w:num w:numId="3">
-    <w:abstractNumId w:val="16"/>
-  </w:num>
-  <w:num w:numId="4">
+  <w:num w:numId="5">
     <w:abstractNumId w:val="6"/>
-  </w:num>
-  <w:num w:numId="5">
-    <w:abstractNumId w:val="5"/>
   </w:num>
   <w:num w:numId="6">
     <w:abstractNumId w:val="3"/>
@@ -3641,40 +3817,43 @@
     <w:abstractNumId w:val="0"/>
   </w:num>
   <w:num w:numId="9">
-    <w:abstractNumId w:val="4"/>
+    <w:abstractNumId w:val="5"/>
   </w:num>
   <w:num w:numId="10">
-    <w:abstractNumId w:val="12"/>
+    <w:abstractNumId w:val="13"/>
   </w:num>
   <w:num w:numId="11">
-    <w:abstractNumId w:val="10"/>
+    <w:abstractNumId w:val="11"/>
   </w:num>
   <w:num w:numId="12">
-    <w:abstractNumId w:val="8"/>
+    <w:abstractNumId w:val="9"/>
   </w:num>
   <w:num w:numId="13">
     <w:abstractNumId w:val="2"/>
   </w:num>
   <w:num w:numId="14">
-    <w:abstractNumId w:val="9"/>
+    <w:abstractNumId w:val="10"/>
   </w:num>
   <w:num w:numId="15">
+    <w:abstractNumId w:val="20"/>
+  </w:num>
+  <w:num w:numId="16">
     <w:abstractNumId w:val="19"/>
   </w:num>
-  <w:num w:numId="16">
-    <w:abstractNumId w:val="18"/>
+  <w:num w:numId="17">
+    <w:abstractNumId w:val="15"/>
   </w:num>
-  <w:num w:numId="17">
+  <w:num w:numId="18">
+    <w:abstractNumId w:val="12"/>
+  </w:num>
+  <w:num w:numId="19">
     <w:abstractNumId w:val="14"/>
   </w:num>
-  <w:num w:numId="18">
-    <w:abstractNumId w:val="11"/>
+  <w:num w:numId="20">
+    <w:abstractNumId w:val="16"/>
   </w:num>
-  <w:num w:numId="19">
-    <w:abstractNumId w:val="13"/>
-  </w:num>
-  <w:num w:numId="20">
-    <w:abstractNumId w:val="15"/>
+  <w:num w:numId="21">
+    <w:abstractNumId w:val="4"/>
   </w:num>
 </w:numbering>
 </file>
@@ -4195,6 +4374,7 @@
   <w:style w:type="character" w:default="1" w:styleId="DefaultParagraphFont">
     <w:name w:val="Default Paragraph Font"/>
     <w:uiPriority w:val="1"/>
+    <w:semiHidden/>
     <w:unhideWhenUsed/>
   </w:style>
   <w:style w:type="table" w:default="1" w:styleId="TableNormal">
@@ -4250,6 +4430,17 @@
       <w:sz w:val="30"/>
       <w:szCs w:val="30"/>
     </w:rPr>
+  </w:style>
+  <w:style w:type="paragraph" w:styleId="ListParagraph">
+    <w:name w:val="List Paragraph"/>
+    <w:basedOn w:val="Normal"/>
+    <w:uiPriority w:val="34"/>
+    <w:qFormat/>
+    <w:rsid w:val="002D5E5D"/>
+    <w:pPr>
+      <w:ind w:left="720"/>
+      <w:contextualSpacing/>
+    </w:pPr>
   </w:style>
 </w:styles>
 </file>

</xml_diff>